<commit_message>
Change to fix formatting of Images in PDF
Image was appearing above its heading due to conversion from .odt to
.docx
</commit_message>
<xml_diff>
--- a/Report/CS312 report.docx
+++ b/Report/CS312 report.docx
@@ -185,7 +185,15 @@
           <w:color w:val="808080"/>
         </w:rPr>
         <w:tab/>
-        <w:t>wlb12153@uni.strath.ac.uk</w:t>
+        <w:t>wlb121</w:t>
+      </w:r>
+      <w:bookmarkStart w:id="0" w:name="_GoBack"/>
+      <w:bookmarkEnd w:id="0"/>
+      <w:r>
+        <w:rPr>
+          <w:color w:val="808080"/>
+        </w:rPr>
+        <w:t>53@uni.strath.ac.uk</w:t>
       </w:r>
     </w:p>
     <w:p>
@@ -897,7 +905,23 @@
           <w:i w:val="0"/>
           <w:iCs w:val="0"/>
         </w:rPr>
-        <w:t>Each customer will have an email and password stored in order for them</w:t>
+        <w:t xml:space="preserve">Each customer will have an email </w:t>
+      </w:r>
+      <w:r>
+        <w:rPr>
+          <w:rStyle w:val="QuoteChar"/>
+          <w:i w:val="0"/>
+          <w:iCs w:val="0"/>
+        </w:rPr>
+        <w:t xml:space="preserve">address </w:t>
+      </w:r>
+      <w:r>
+        <w:rPr>
+          <w:rStyle w:val="QuoteChar"/>
+          <w:i w:val="0"/>
+          <w:iCs w:val="0"/>
+        </w:rPr>
+        <w:t>and password stored in order for them</w:t>
       </w:r>
       <w:proofErr w:type="gramEnd"/>
       <w:r>
@@ -1550,12 +1574,7 @@
               <w:jc w:val="center"/>
             </w:pPr>
             <w:r>
-              <w:t>Bought</w:t>
-            </w:r>
-            <w:bookmarkStart w:id="0" w:name="_GoBack"/>
-            <w:bookmarkEnd w:id="0"/>
-            <w:r>
-              <w:t xml:space="preserve"> </w:t>
+              <w:t xml:space="preserve">Bought </w:t>
             </w:r>
             <w:r>
               <w:t>Pizza</w:t>
@@ -1928,24 +1947,21 @@
         <w:ind w:left="0"/>
       </w:pPr>
       <w:r>
-        <w:t>Logical Design</w:t>
-      </w:r>
-      <w:r>
         <w:rPr>
           <w:noProof/>
           <w:lang w:val="en-US" w:eastAsia="en-US" w:bidi="ar-SA"/>
         </w:rPr>
         <w:drawing>
-          <wp:anchor distT="0" distB="0" distL="114300" distR="114300" simplePos="0" relativeHeight="251659264" behindDoc="0" locked="0" layoutInCell="1" allowOverlap="1" wp14:anchorId="3432CEEE" wp14:editId="1C395369">
+          <wp:anchor distT="0" distB="0" distL="114300" distR="114300" simplePos="0" relativeHeight="251659264" behindDoc="0" locked="0" layoutInCell="1" allowOverlap="1" wp14:anchorId="3432CEEE" wp14:editId="2C27F830">
             <wp:simplePos x="0" y="0"/>
             <wp:positionH relativeFrom="column">
-              <wp:posOffset>28440</wp:posOffset>
+              <wp:posOffset>0</wp:posOffset>
             </wp:positionH>
             <wp:positionV relativeFrom="paragraph">
-              <wp:posOffset>436320</wp:posOffset>
+              <wp:posOffset>521335</wp:posOffset>
             </wp:positionV>
-            <wp:extent cx="5730840" cy="2650319"/>
-            <wp:effectExtent l="0" t="0" r="3810" b="0"/>
+            <wp:extent cx="5730240" cy="2649855"/>
+            <wp:effectExtent l="0" t="0" r="10160" b="0"/>
             <wp:wrapTopAndBottom/>
             <wp:docPr id="10" name="Picture 10"/>
             <wp:cNvGraphicFramePr/>
@@ -1968,7 +1984,7 @@
                   <pic:spPr>
                     <a:xfrm>
                       <a:off x="0" y="0"/>
-                      <a:ext cx="5730840" cy="2650319"/>
+                      <a:ext cx="5730240" cy="2649855"/>
                     </a:xfrm>
                     <a:prstGeom prst="rect">
                       <a:avLst/>
@@ -1984,6 +2000,9 @@
             </a:graphic>
           </wp:anchor>
         </w:drawing>
+      </w:r>
+      <w:r>
+        <w:t>Logical Design</w:t>
       </w:r>
     </w:p>
     <w:p>
@@ -2539,15 +2558,13 @@
         </w:rPr>
         <w:t xml:space="preserve">Parts of the code are easy to maintain. The database is easy to fix and update as it is held in a separate file. The rest of the code would require a good understanding of the languages used and help from the original programmer of the page after that </w:t>
       </w:r>
-      <w:proofErr w:type="gramStart"/>
       <w:r>
         <w:rPr>
           <w:rFonts w:cs="Liberation Serif"/>
           <w:iCs/>
         </w:rPr>
-        <w:t>person has reacquainted themselves</w:t>
-      </w:r>
-      <w:proofErr w:type="gramEnd"/>
+        <w:t>person has reacquainted himself or herself</w:t>
+      </w:r>
       <w:r>
         <w:rPr>
           <w:rFonts w:cs="Liberation Serif"/>
@@ -2581,22 +2598,39 @@
         <w:tab/>
         <w:t xml:space="preserve">Overall the group made a good effort though there is a lot that would have been done differently. Better planning from the beginning and handing out specific tasks to each person so that everyone knew which part of the site they had responsibility for. Had time allowed we would have liked to </w:t>
       </w:r>
-      <w:proofErr w:type="gramStart"/>
       <w:r>
         <w:rPr>
           <w:rFonts w:cs="Liberation Serif"/>
           <w:iCs/>
         </w:rPr>
-        <w:t>have added</w:t>
-      </w:r>
-      <w:proofErr w:type="gramEnd"/>
+        <w:t>add</w:t>
+      </w:r>
       <w:r>
         <w:rPr>
           <w:rFonts w:cs="Liberation Serif"/>
           <w:iCs/>
         </w:rPr>
-        <w:t xml:space="preserve"> in some extra functionality such as implementing an advanced search feature or a reviews section for each of the products.</w:t>
-      </w:r>
+        <w:t xml:space="preserve"> in some extra functionality such as implementing an advanced search feature or a reviews section for each of the </w:t>
+      </w:r>
+      <w:proofErr w:type="gramStart"/>
+      <w:r>
+        <w:rPr>
+          <w:rFonts w:cs="Liberation Serif"/>
+          <w:iCs/>
+        </w:rPr>
+        <w:t>products.</w:t>
+      </w:r>
+      <w:proofErr w:type="gramEnd"/>
+    </w:p>
+    <w:p>
+      <w:pPr>
+        <w:pStyle w:val="Standard"/>
+      </w:pPr>
+    </w:p>
+    <w:p>
+      <w:pPr>
+        <w:pStyle w:val="Standard"/>
+      </w:pPr>
     </w:p>
     <w:p>
       <w:pPr>
@@ -3576,6 +3610,36 @@
       </w:numPr>
     </w:pPr>
   </w:style>
+  <w:style w:type="paragraph" w:styleId="BalloonText">
+    <w:name w:val="Balloon Text"/>
+    <w:basedOn w:val="Normal"/>
+    <w:link w:val="BalloonTextChar"/>
+    <w:uiPriority w:val="99"/>
+    <w:semiHidden/>
+    <w:unhideWhenUsed/>
+    <w:rsid w:val="007242D4"/>
+    <w:pPr>
+      <w:spacing w:after="0" w:line="240" w:lineRule="auto"/>
+    </w:pPr>
+    <w:rPr>
+      <w:rFonts w:ascii="Lucida Grande" w:hAnsi="Lucida Grande" w:cs="Lucida Grande"/>
+      <w:sz w:val="18"/>
+      <w:szCs w:val="18"/>
+    </w:rPr>
+  </w:style>
+  <w:style w:type="character" w:customStyle="1" w:styleId="BalloonTextChar">
+    <w:name w:val="Balloon Text Char"/>
+    <w:basedOn w:val="DefaultParagraphFont"/>
+    <w:link w:val="BalloonText"/>
+    <w:uiPriority w:val="99"/>
+    <w:semiHidden/>
+    <w:rsid w:val="007242D4"/>
+    <w:rPr>
+      <w:rFonts w:ascii="Lucida Grande" w:hAnsi="Lucida Grande" w:cs="Lucida Grande"/>
+      <w:sz w:val="18"/>
+      <w:szCs w:val="18"/>
+    </w:rPr>
+  </w:style>
 </w:styles>
 </file>
 
@@ -4322,6 +4386,36 @@
         <w:numId w:val="1"/>
       </w:numPr>
     </w:pPr>
+  </w:style>
+  <w:style w:type="paragraph" w:styleId="BalloonText">
+    <w:name w:val="Balloon Text"/>
+    <w:basedOn w:val="Normal"/>
+    <w:link w:val="BalloonTextChar"/>
+    <w:uiPriority w:val="99"/>
+    <w:semiHidden/>
+    <w:unhideWhenUsed/>
+    <w:rsid w:val="007242D4"/>
+    <w:pPr>
+      <w:spacing w:after="0" w:line="240" w:lineRule="auto"/>
+    </w:pPr>
+    <w:rPr>
+      <w:rFonts w:ascii="Lucida Grande" w:hAnsi="Lucida Grande" w:cs="Lucida Grande"/>
+      <w:sz w:val="18"/>
+      <w:szCs w:val="18"/>
+    </w:rPr>
+  </w:style>
+  <w:style w:type="character" w:customStyle="1" w:styleId="BalloonTextChar">
+    <w:name w:val="Balloon Text Char"/>
+    <w:basedOn w:val="DefaultParagraphFont"/>
+    <w:link w:val="BalloonText"/>
+    <w:uiPriority w:val="99"/>
+    <w:semiHidden/>
+    <w:rsid w:val="007242D4"/>
+    <w:rPr>
+      <w:rFonts w:ascii="Lucida Grande" w:hAnsi="Lucida Grande" w:cs="Lucida Grande"/>
+      <w:sz w:val="18"/>
+      <w:szCs w:val="18"/>
+    </w:rPr>
   </w:style>
 </w:styles>
 </file>
@@ -4581,7 +4675,7 @@
   <a:extraClrSchemeLst/>
   <a:extLst>
     <a:ext uri="{05A4C25C-085E-4340-85A3-A5531E510DB2}">
-      <thm15:themeFamily xmlns:thm15="http://schemas.microsoft.com/office/thememl/2012/main" xmlns="" name="Office Theme" id="{62F939B6-93AF-4DB8-9C6B-D6C7DFDC589F}" vid="{4A3C46E8-61CC-4603-A589-7422A47A8E4A}"/>
+      <thm15:themeFamily xmlns="" xmlns:thm15="http://schemas.microsoft.com/office/thememl/2012/main" name="Office Theme" id="{62F939B6-93AF-4DB8-9C6B-D6C7DFDC589F}" vid="{4A3C46E8-61CC-4603-A589-7422A47A8E4A}"/>
     </a:ext>
   </a:extLst>
 </a:theme>

</xml_diff>